<commit_message>
Cijeli dataset od CHATGPT-a
</commit_message>
<xml_diff>
--- a/docs/CHATGPT podaci/CHATGPT u pronalasku podataka.docx
+++ b/docs/CHATGPT podaci/CHATGPT u pronalasku podataka.docx
@@ -387,10 +387,7 @@
         <w:t xml:space="preserve">, </w:t>
       </w:r>
       <w:r>
-        <w:t xml:space="preserve">Physics they have values 1 or 0 based on the fact if university has </w:t>
-      </w:r>
-      <w:r>
-        <w:t>these majors</w:t>
+        <w:t>Physics they have values 1 or 0 based on the fact if university has these majors</w:t>
       </w:r>
     </w:p>
     <w:p>
@@ -1093,6 +1090,9 @@
     </w:p>
     <w:p>
       <w:r>
+        <w:rPr>
+          <w:noProof/>
+        </w:rPr>
         <w:drawing>
           <wp:inline distT="0" distB="0" distL="0" distR="0" wp14:anchorId="2395491C" wp14:editId="1597F7F9">
             <wp:extent cx="5540220" cy="5372566"/>
@@ -1578,19 +1578,7 @@
         <w:rPr>
           <w:lang w:val="hr-HR"/>
         </w:rPr>
-        <w:t xml:space="preserve">Najviše se usredotočio na traženje izvora vezanih uz troškove života, a od država se usredotočio na </w:t>
-      </w:r>
-      <w:r>
-        <w:rPr>
-          <w:lang w:val="hr-HR"/>
-        </w:rPr>
-        <w:t>Costa Ricu, Španjolsku, Italiju i Švicarsku</w:t>
-      </w:r>
-      <w:r>
-        <w:rPr>
-          <w:lang w:val="hr-HR"/>
-        </w:rPr>
-        <w:t>.</w:t>
+        <w:t>Najviše se usredotočio na traženje izvora vezanih uz troškove života, a od država se usredotočio na Costa Ricu, Španjolsku, Italiju i Švicarsku.</w:t>
       </w:r>
     </w:p>
     <w:p>
@@ -1769,13 +1757,7 @@
         <w:rPr>
           <w:lang w:val="hr-HR"/>
         </w:rPr>
-        <w:t>Costa Ricu, Španjolsku, Italiju i Švicarsku</w:t>
-      </w:r>
-      <w:r>
-        <w:rPr>
-          <w:lang w:val="hr-HR"/>
-        </w:rPr>
-        <w:t xml:space="preserve"> za njih se na kraju nije odlučio pri biranju prvih 5 država za obradu.</w:t>
+        <w:t>Costa Ricu, Španjolsku, Italiju i Švicarsku za njih se na kraju nije odlučio pri biranju prvih 5 država za obradu.</w:t>
       </w:r>
     </w:p>
     <w:p>
@@ -1894,6 +1876,7 @@
       </w:pPr>
       <w:r>
         <w:rPr>
+          <w:noProof/>
           <w:lang w:val="hr-HR"/>
         </w:rPr>
         <w:drawing>
@@ -1980,6 +1963,1680 @@
           <w:lang w:val="hr-HR"/>
         </w:rPr>
       </w:pPr>
+    </w:p>
+    <w:p>
+      <w:pPr>
+        <w:ind w:left="360"/>
+        <w:rPr>
+          <w:b/>
+          <w:bCs/>
+          <w:lang w:val="hr-HR"/>
+        </w:rPr>
+      </w:pPr>
+      <w:r>
+        <w:rPr>
+          <w:b/>
+          <w:bCs/>
+          <w:lang w:val="hr-HR"/>
+        </w:rPr>
+        <w:t>KRA</w:t>
+      </w:r>
+      <w:r>
+        <w:rPr>
+          <w:b/>
+          <w:bCs/>
+          <w:lang w:val="hr-HR"/>
+        </w:rPr>
+        <w:t>J</w:t>
+      </w:r>
+    </w:p>
+    <w:p>
+      <w:r>
+        <w:rPr>
+          <w:lang w:val="hr-HR"/>
+        </w:rPr>
+        <w:lastRenderedPageBreak/>
+        <w:t xml:space="preserve">U krajnjoj tablici nedostaju države: </w:t>
+      </w:r>
+      <w:r>
+        <w:t>Albania</w:t>
+      </w:r>
+      <w:r>
+        <w:t xml:space="preserve">, </w:t>
+      </w:r>
+      <w:r>
+        <w:t>Algeria</w:t>
+      </w:r>
+      <w:r>
+        <w:t xml:space="preserve">, </w:t>
+      </w:r>
+      <w:r>
+        <w:t>Argentina</w:t>
+      </w:r>
+      <w:r>
+        <w:t>, A</w:t>
+      </w:r>
+      <w:r>
+        <w:t>rmenia</w:t>
+      </w:r>
+      <w:r>
+        <w:t xml:space="preserve">, </w:t>
+      </w:r>
+      <w:r>
+        <w:t>Azerbaijan</w:t>
+      </w:r>
+      <w:r>
+        <w:t xml:space="preserve">, </w:t>
+      </w:r>
+      <w:r>
+        <w:t>Bahamas</w:t>
+      </w:r>
+      <w:r>
+        <w:t xml:space="preserve">, </w:t>
+      </w:r>
+      <w:r>
+        <w:t>(</w:t>
+      </w:r>
+      <w:r>
+        <w:t>Cuba</w:t>
+      </w:r>
+      <w:r>
+        <w:t xml:space="preserve">) </w:t>
+      </w:r>
+      <w:r>
+        <w:t xml:space="preserve">za </w:t>
+      </w:r>
+      <w:proofErr w:type="spellStart"/>
+      <w:r>
+        <w:t>njih</w:t>
+      </w:r>
+      <w:proofErr w:type="spellEnd"/>
+      <w:r>
+        <w:t xml:space="preserve"> je </w:t>
+      </w:r>
+      <w:proofErr w:type="spellStart"/>
+      <w:r>
+        <w:t>potrebno</w:t>
+      </w:r>
+      <w:proofErr w:type="spellEnd"/>
+      <w:r>
+        <w:t xml:space="preserve"> </w:t>
+      </w:r>
+      <w:proofErr w:type="spellStart"/>
+      <w:r>
+        <w:t>poslati</w:t>
+      </w:r>
+      <w:proofErr w:type="spellEnd"/>
+      <w:r>
+        <w:t xml:space="preserve"> </w:t>
+      </w:r>
+      <w:proofErr w:type="spellStart"/>
+      <w:r>
+        <w:t>još</w:t>
+      </w:r>
+      <w:proofErr w:type="spellEnd"/>
+      <w:r>
+        <w:t xml:space="preserve"> </w:t>
+      </w:r>
+      <w:proofErr w:type="spellStart"/>
+      <w:r>
+        <w:t>jedan</w:t>
+      </w:r>
+      <w:proofErr w:type="spellEnd"/>
+      <w:r>
+        <w:t xml:space="preserve"> prompt.</w:t>
+      </w:r>
+      <w:r>
+        <w:t xml:space="preserve"> </w:t>
+      </w:r>
+      <w:proofErr w:type="spellStart"/>
+      <w:r>
+        <w:t>Države</w:t>
+      </w:r>
+      <w:proofErr w:type="spellEnd"/>
+      <w:r>
+        <w:t xml:space="preserve"> </w:t>
+      </w:r>
+      <w:proofErr w:type="spellStart"/>
+      <w:r>
+        <w:t>koje</w:t>
+      </w:r>
+      <w:proofErr w:type="spellEnd"/>
+      <w:r>
+        <w:t xml:space="preserve"> je </w:t>
+      </w:r>
+      <w:proofErr w:type="spellStart"/>
+      <w:r>
+        <w:t>dodao</w:t>
+      </w:r>
+      <w:proofErr w:type="spellEnd"/>
+      <w:r>
+        <w:t xml:space="preserve"> bez da </w:t>
+      </w:r>
+      <w:proofErr w:type="spellStart"/>
+      <w:r>
+        <w:t>su</w:t>
+      </w:r>
+      <w:proofErr w:type="spellEnd"/>
+      <w:r>
+        <w:t xml:space="preserve"> </w:t>
+      </w:r>
+      <w:proofErr w:type="spellStart"/>
+      <w:r>
+        <w:t>rečene</w:t>
+      </w:r>
+      <w:proofErr w:type="spellEnd"/>
+      <w:r>
+        <w:t xml:space="preserve"> </w:t>
+      </w:r>
+      <w:proofErr w:type="spellStart"/>
+      <w:r>
+        <w:t>su</w:t>
+      </w:r>
+      <w:proofErr w:type="spellEnd"/>
+      <w:r>
+        <w:t>: Yemen, Zambia.</w:t>
+      </w:r>
+    </w:p>
+    <w:p/>
+    <w:p>
+      <w:r>
+        <w:t>KREIRANJE 1000 SVEUČILIŠTA</w:t>
+      </w:r>
+    </w:p>
+    <w:p>
+      <w:proofErr w:type="spellStart"/>
+      <w:r>
+        <w:t>Kreiraju</w:t>
+      </w:r>
+      <w:proofErr w:type="spellEnd"/>
+      <w:r>
+        <w:t xml:space="preserve"> se </w:t>
+      </w:r>
+      <w:proofErr w:type="spellStart"/>
+      <w:r>
+        <w:t>sveučilišta</w:t>
+      </w:r>
+      <w:proofErr w:type="spellEnd"/>
+      <w:r>
+        <w:t xml:space="preserve"> </w:t>
+      </w:r>
+      <w:proofErr w:type="spellStart"/>
+      <w:r>
+        <w:t>prema</w:t>
+      </w:r>
+      <w:proofErr w:type="spellEnd"/>
+      <w:r>
+        <w:t xml:space="preserve"> </w:t>
+      </w:r>
+      <w:proofErr w:type="spellStart"/>
+      <w:r>
+        <w:t>rankinga</w:t>
+      </w:r>
+      <w:proofErr w:type="spellEnd"/>
+      <w:r>
+        <w:t xml:space="preserve">, </w:t>
+      </w:r>
+      <w:proofErr w:type="spellStart"/>
+      <w:r>
+        <w:t>ali</w:t>
+      </w:r>
+      <w:proofErr w:type="spellEnd"/>
+      <w:r>
+        <w:t xml:space="preserve"> </w:t>
+      </w:r>
+      <w:proofErr w:type="spellStart"/>
+      <w:r>
+        <w:t>zbog</w:t>
+      </w:r>
+      <w:proofErr w:type="spellEnd"/>
+      <w:r>
+        <w:t xml:space="preserve"> </w:t>
+      </w:r>
+      <w:proofErr w:type="spellStart"/>
+      <w:r>
+        <w:t>nekonzistentnosti</w:t>
+      </w:r>
+      <w:proofErr w:type="spellEnd"/>
+      <w:r>
+        <w:t xml:space="preserve"> </w:t>
+      </w:r>
+      <w:proofErr w:type="spellStart"/>
+      <w:r>
+        <w:t>podataka</w:t>
+      </w:r>
+      <w:proofErr w:type="spellEnd"/>
+      <w:r>
+        <w:t xml:space="preserve"> </w:t>
+      </w:r>
+      <w:proofErr w:type="spellStart"/>
+      <w:r>
+        <w:t>koje</w:t>
+      </w:r>
+      <w:proofErr w:type="spellEnd"/>
+      <w:r>
+        <w:t xml:space="preserve"> </w:t>
+      </w:r>
+      <w:proofErr w:type="spellStart"/>
+      <w:r>
+        <w:t>pronalazi</w:t>
+      </w:r>
+      <w:proofErr w:type="spellEnd"/>
+      <w:r>
+        <w:t xml:space="preserve"> za ranking </w:t>
+      </w:r>
+      <w:proofErr w:type="spellStart"/>
+      <w:r>
+        <w:t>sveučilišta</w:t>
+      </w:r>
+      <w:proofErr w:type="spellEnd"/>
+      <w:r>
+        <w:t xml:space="preserve">, </w:t>
+      </w:r>
+      <w:proofErr w:type="spellStart"/>
+      <w:r>
+        <w:t>chatgpt</w:t>
+      </w:r>
+      <w:proofErr w:type="spellEnd"/>
+      <w:r>
+        <w:t xml:space="preserve"> </w:t>
+      </w:r>
+      <w:proofErr w:type="spellStart"/>
+      <w:r>
+        <w:t>određena</w:t>
+      </w:r>
+      <w:proofErr w:type="spellEnd"/>
+      <w:r>
+        <w:t xml:space="preserve"> </w:t>
+      </w:r>
+      <w:proofErr w:type="spellStart"/>
+      <w:r>
+        <w:t>sveučilišta</w:t>
+      </w:r>
+      <w:proofErr w:type="spellEnd"/>
+      <w:r>
+        <w:t xml:space="preserve"> </w:t>
+      </w:r>
+      <w:proofErr w:type="spellStart"/>
+      <w:r>
+        <w:t>ponavlja</w:t>
+      </w:r>
+      <w:proofErr w:type="spellEnd"/>
+      <w:r>
+        <w:t xml:space="preserve"> </w:t>
+      </w:r>
+      <w:proofErr w:type="spellStart"/>
+      <w:r>
+        <w:t>više</w:t>
+      </w:r>
+      <w:proofErr w:type="spellEnd"/>
+      <w:r>
+        <w:t xml:space="preserve"> od </w:t>
+      </w:r>
+      <w:proofErr w:type="spellStart"/>
+      <w:r>
+        <w:t>jednom</w:t>
+      </w:r>
+      <w:proofErr w:type="spellEnd"/>
+      <w:r>
+        <w:t xml:space="preserve">, </w:t>
+      </w:r>
+      <w:proofErr w:type="spellStart"/>
+      <w:r>
+        <w:t>ona</w:t>
+      </w:r>
+      <w:proofErr w:type="spellEnd"/>
+      <w:r>
+        <w:t xml:space="preserve"> </w:t>
+      </w:r>
+      <w:proofErr w:type="spellStart"/>
+      <w:r>
+        <w:t>koja</w:t>
+      </w:r>
+      <w:proofErr w:type="spellEnd"/>
+      <w:r>
+        <w:t xml:space="preserve"> </w:t>
+      </w:r>
+      <w:proofErr w:type="spellStart"/>
+      <w:r>
+        <w:t>su</w:t>
+      </w:r>
+      <w:proofErr w:type="spellEnd"/>
+      <w:r>
+        <w:t xml:space="preserve"> </w:t>
+      </w:r>
+      <w:proofErr w:type="spellStart"/>
+      <w:r>
+        <w:t>najviše</w:t>
+      </w:r>
+      <w:proofErr w:type="spellEnd"/>
+      <w:r>
+        <w:t xml:space="preserve"> </w:t>
+      </w:r>
+      <w:proofErr w:type="spellStart"/>
+      <w:r>
+        <w:t>ponovljena</w:t>
+      </w:r>
+      <w:proofErr w:type="spellEnd"/>
+      <w:r>
+        <w:t xml:space="preserve"> </w:t>
+      </w:r>
+      <w:proofErr w:type="spellStart"/>
+      <w:r>
+        <w:t>su</w:t>
+      </w:r>
+      <w:proofErr w:type="spellEnd"/>
+      <w:r>
+        <w:t>:</w:t>
+      </w:r>
+    </w:p>
+    <w:p>
+      <w:r>
+        <w:t xml:space="preserve">University of Toronto (3), </w:t>
+      </w:r>
+      <w:proofErr w:type="spellStart"/>
+      <w:r>
+        <w:t>rankovi</w:t>
+      </w:r>
+      <w:proofErr w:type="spellEnd"/>
+      <w:r>
+        <w:t xml:space="preserve">: 24, </w:t>
+      </w:r>
+    </w:p>
+    <w:p>
+      <w:r>
+        <w:t>University of Illinois Urbana-Champaign</w:t>
+      </w:r>
+      <w:r>
+        <w:t xml:space="preserve"> (3), </w:t>
+      </w:r>
+      <w:proofErr w:type="spellStart"/>
+      <w:r>
+        <w:t>rankovi</w:t>
+      </w:r>
+      <w:proofErr w:type="spellEnd"/>
+      <w:r>
+        <w:t xml:space="preserve">: 42, </w:t>
+      </w:r>
+    </w:p>
+    <w:p>
+      <w:r>
+        <w:t>University of Tokyo</w:t>
+      </w:r>
+      <w:r>
+        <w:t xml:space="preserve"> (3), </w:t>
+      </w:r>
+      <w:proofErr w:type="spellStart"/>
+      <w:r>
+        <w:t>rankovi</w:t>
+      </w:r>
+      <w:proofErr w:type="spellEnd"/>
+      <w:r>
+        <w:t xml:space="preserve">: 43, </w:t>
+      </w:r>
+    </w:p>
+    <w:p>
+      <w:r>
+        <w:t>University of Zurich</w:t>
+      </w:r>
+      <w:r>
+        <w:t xml:space="preserve"> (4), </w:t>
+      </w:r>
+      <w:proofErr w:type="spellStart"/>
+      <w:r>
+        <w:t>rankovi</w:t>
+      </w:r>
+      <w:proofErr w:type="spellEnd"/>
+      <w:r>
+        <w:t xml:space="preserve">: 55, </w:t>
+      </w:r>
+      <w:r>
+        <w:t xml:space="preserve">73, </w:t>
+      </w:r>
+    </w:p>
+    <w:p>
+      <w:r>
+        <w:t>University of Helsinki</w:t>
+      </w:r>
+      <w:r>
+        <w:t xml:space="preserve"> (3), </w:t>
+      </w:r>
+      <w:proofErr w:type="spellStart"/>
+      <w:r>
+        <w:t>rankovi</w:t>
+      </w:r>
+      <w:proofErr w:type="spellEnd"/>
+      <w:r>
+        <w:t xml:space="preserve">: 57, </w:t>
+      </w:r>
+    </w:p>
+    <w:p>
+      <w:r>
+        <w:t>University of Cape Town</w:t>
+      </w:r>
+      <w:r>
+        <w:t xml:space="preserve"> (5), </w:t>
+      </w:r>
+      <w:proofErr w:type="spellStart"/>
+      <w:r>
+        <w:t>rankovi</w:t>
+      </w:r>
+      <w:proofErr w:type="spellEnd"/>
+      <w:r>
+        <w:t>: 60</w:t>
+      </w:r>
+      <w:r>
+        <w:t>, 86, 113</w:t>
+      </w:r>
+    </w:p>
+    <w:p>
+      <w:r>
+        <w:t>University of Vienna</w:t>
+      </w:r>
+      <w:r>
+        <w:t xml:space="preserve"> (5), </w:t>
+      </w:r>
+      <w:proofErr w:type="spellStart"/>
+      <w:r>
+        <w:t>rankovi</w:t>
+      </w:r>
+      <w:proofErr w:type="spellEnd"/>
+      <w:r>
+        <w:t xml:space="preserve">: 61, </w:t>
+      </w:r>
+      <w:r>
+        <w:t xml:space="preserve">82, 103, </w:t>
+      </w:r>
+      <w:r>
+        <w:t>117, 137</w:t>
+      </w:r>
+    </w:p>
+    <w:p>
+      <w:r>
+        <w:t>University of Adelaide</w:t>
+      </w:r>
+      <w:r>
+        <w:t xml:space="preserve"> (4), </w:t>
+      </w:r>
+      <w:proofErr w:type="spellStart"/>
+      <w:r>
+        <w:t>rankovi</w:t>
+      </w:r>
+      <w:proofErr w:type="spellEnd"/>
+      <w:r>
+        <w:t>: 64,</w:t>
+      </w:r>
+      <w:r>
+        <w:t xml:space="preserve"> 83, </w:t>
+      </w:r>
+      <w:r>
+        <w:t>104, 248</w:t>
+      </w:r>
+    </w:p>
+    <w:p>
+      <w:r>
+        <w:t>University of Geneva</w:t>
+      </w:r>
+      <w:r>
+        <w:t xml:space="preserve"> (3), </w:t>
+      </w:r>
+      <w:proofErr w:type="spellStart"/>
+      <w:r>
+        <w:t>rankovi</w:t>
+      </w:r>
+      <w:proofErr w:type="spellEnd"/>
+      <w:r>
+        <w:t>: 65</w:t>
+      </w:r>
+    </w:p>
+    <w:p>
+      <w:r>
+        <w:t>University of Groningen</w:t>
+      </w:r>
+      <w:r>
+        <w:t xml:space="preserve"> (3), </w:t>
+      </w:r>
+      <w:proofErr w:type="spellStart"/>
+      <w:r>
+        <w:t>rankovi</w:t>
+      </w:r>
+      <w:proofErr w:type="spellEnd"/>
+      <w:r>
+        <w:t>: 66</w:t>
+      </w:r>
+    </w:p>
+    <w:p>
+      <w:r>
+        <w:t xml:space="preserve">University of Liverpool (3), </w:t>
+      </w:r>
+      <w:proofErr w:type="spellStart"/>
+      <w:r>
+        <w:t>rankovi</w:t>
+      </w:r>
+      <w:proofErr w:type="spellEnd"/>
+      <w:r>
+        <w:t xml:space="preserve">: 68, </w:t>
+      </w:r>
+    </w:p>
+    <w:p>
+      <w:r>
+        <w:t>University of Calgary</w:t>
+      </w:r>
+      <w:r>
+        <w:t xml:space="preserve"> (4), </w:t>
+      </w:r>
+      <w:proofErr w:type="spellStart"/>
+      <w:r>
+        <w:t>rankovi</w:t>
+      </w:r>
+      <w:proofErr w:type="spellEnd"/>
+      <w:r>
+        <w:t xml:space="preserve">: 69, 105, </w:t>
+      </w:r>
+      <w:r>
+        <w:t>121, 532</w:t>
+      </w:r>
+    </w:p>
+    <w:p>
+      <w:r>
+        <w:t>University of Antwerp</w:t>
+      </w:r>
+      <w:r>
+        <w:t xml:space="preserve"> (5), </w:t>
+      </w:r>
+      <w:proofErr w:type="spellStart"/>
+      <w:r>
+        <w:t>rankovi</w:t>
+      </w:r>
+      <w:proofErr w:type="spellEnd"/>
+      <w:r>
+        <w:t>: 70, 108</w:t>
+      </w:r>
+      <w:r>
+        <w:t>, 125, 204</w:t>
+      </w:r>
+      <w:r>
+        <w:t>, 291, 361</w:t>
+      </w:r>
+    </w:p>
+    <w:p>
+      <w:r>
+        <w:t>University of Ottawa</w:t>
+      </w:r>
+      <w:r>
+        <w:t xml:space="preserve"> (4), </w:t>
+      </w:r>
+      <w:proofErr w:type="spellStart"/>
+      <w:r>
+        <w:t>rankovi</w:t>
+      </w:r>
+      <w:proofErr w:type="spellEnd"/>
+      <w:r>
+        <w:t>: 71, 110</w:t>
+      </w:r>
+      <w:r>
+        <w:t>, 352, 458</w:t>
+      </w:r>
+    </w:p>
+    <w:p>
+      <w:r>
+        <w:t>University of Cologne</w:t>
+      </w:r>
+      <w:r>
+        <w:t xml:space="preserve"> (4), </w:t>
+      </w:r>
+      <w:proofErr w:type="spellStart"/>
+      <w:r>
+        <w:t>rankovi</w:t>
+      </w:r>
+      <w:proofErr w:type="spellEnd"/>
+      <w:r>
+        <w:t>: 72, 114</w:t>
+      </w:r>
+    </w:p>
+    <w:p>
+      <w:r>
+        <w:t>University of Oslo</w:t>
+      </w:r>
+      <w:r>
+        <w:t xml:space="preserve"> (5), </w:t>
+      </w:r>
+      <w:proofErr w:type="spellStart"/>
+      <w:r>
+        <w:t>rankovi</w:t>
+      </w:r>
+      <w:proofErr w:type="spellEnd"/>
+      <w:r>
+        <w:t>: 74, 97, 118</w:t>
+      </w:r>
+      <w:r>
+        <w:t xml:space="preserve">, 152, </w:t>
+      </w:r>
+    </w:p>
+    <w:p>
+      <w:r>
+        <w:t>University of Gothenburg</w:t>
+      </w:r>
+      <w:r>
+        <w:t xml:space="preserve"> (3), rankovi: 75, </w:t>
+      </w:r>
+    </w:p>
+    <w:p>
+      <w:r>
+        <w:t>University of Porto</w:t>
+      </w:r>
+      <w:r>
+        <w:t xml:space="preserve"> (</w:t>
+      </w:r>
+      <w:r>
+        <w:t>5</w:t>
+      </w:r>
+      <w:r>
+        <w:t xml:space="preserve">), </w:t>
+      </w:r>
+      <w:proofErr w:type="spellStart"/>
+      <w:r>
+        <w:t>rankovi</w:t>
+      </w:r>
+      <w:proofErr w:type="spellEnd"/>
+      <w:r>
+        <w:t>: 78</w:t>
+      </w:r>
+      <w:r>
+        <w:t>, 147, 180, 199</w:t>
+      </w:r>
+    </w:p>
+    <w:p>
+      <w:r>
+        <w:t>University of Barcelona</w:t>
+      </w:r>
+      <w:r>
+        <w:t xml:space="preserve"> (3), </w:t>
+      </w:r>
+      <w:proofErr w:type="spellStart"/>
+      <w:r>
+        <w:t>rankovi</w:t>
+      </w:r>
+      <w:proofErr w:type="spellEnd"/>
+      <w:r>
+        <w:t xml:space="preserve">: 81 </w:t>
+      </w:r>
+    </w:p>
+    <w:p>
+      <w:r>
+        <w:lastRenderedPageBreak/>
+        <w:t xml:space="preserve">University of Sao Paulo (3), </w:t>
+      </w:r>
+      <w:proofErr w:type="spellStart"/>
+      <w:r>
+        <w:t>rankovi</w:t>
+      </w:r>
+      <w:proofErr w:type="spellEnd"/>
+      <w:r>
+        <w:t>: 88</w:t>
+      </w:r>
+      <w:r>
+        <w:t>, 156, 188</w:t>
+      </w:r>
+    </w:p>
+    <w:p>
+      <w:r>
+        <w:t>University of St Andrews</w:t>
+      </w:r>
+      <w:r>
+        <w:t xml:space="preserve"> (3), </w:t>
+      </w:r>
+      <w:proofErr w:type="spellStart"/>
+      <w:r>
+        <w:t>rankovi</w:t>
+      </w:r>
+      <w:proofErr w:type="spellEnd"/>
+      <w:r>
+        <w:t>: 93</w:t>
+      </w:r>
+    </w:p>
+    <w:p>
+      <w:r>
+        <w:t>University of Reading</w:t>
+      </w:r>
+      <w:r>
+        <w:t xml:space="preserve"> (4), </w:t>
+      </w:r>
+      <w:proofErr w:type="spellStart"/>
+      <w:r>
+        <w:t>rankovi</w:t>
+      </w:r>
+      <w:proofErr w:type="spellEnd"/>
+      <w:r>
+        <w:t>: 112</w:t>
+      </w:r>
+      <w:r>
+        <w:t xml:space="preserve">, 249, </w:t>
+      </w:r>
+    </w:p>
+    <w:p>
+      <w:pPr>
+        <w:rPr>
+          <w:lang w:val="hr-HR"/>
+        </w:rPr>
+      </w:pPr>
+      <w:r>
+        <w:rPr>
+          <w:lang w:val="hr-HR"/>
+        </w:rPr>
+        <w:t xml:space="preserve">University </w:t>
+      </w:r>
+      <w:proofErr w:type="spellStart"/>
+      <w:r>
+        <w:rPr>
+          <w:lang w:val="hr-HR"/>
+        </w:rPr>
+        <w:t>of</w:t>
+      </w:r>
+      <w:proofErr w:type="spellEnd"/>
+      <w:r>
+        <w:rPr>
+          <w:lang w:val="hr-HR"/>
+        </w:rPr>
+        <w:t xml:space="preserve"> </w:t>
+      </w:r>
+      <w:proofErr w:type="spellStart"/>
+      <w:r>
+        <w:rPr>
+          <w:lang w:val="hr-HR"/>
+        </w:rPr>
+        <w:t>Pisa</w:t>
+      </w:r>
+      <w:proofErr w:type="spellEnd"/>
+      <w:r>
+        <w:rPr>
+          <w:lang w:val="hr-HR"/>
+        </w:rPr>
+        <w:t xml:space="preserve"> (6), </w:t>
+      </w:r>
+      <w:proofErr w:type="spellStart"/>
+      <w:r>
+        <w:rPr>
+          <w:lang w:val="hr-HR"/>
+        </w:rPr>
+        <w:t>rankovi</w:t>
+      </w:r>
+      <w:proofErr w:type="spellEnd"/>
+      <w:r>
+        <w:rPr>
+          <w:lang w:val="hr-HR"/>
+        </w:rPr>
+        <w:t xml:space="preserve">: 122, </w:t>
+      </w:r>
+      <w:r>
+        <w:rPr>
+          <w:lang w:val="hr-HR"/>
+        </w:rPr>
+        <w:t>184, 201</w:t>
+      </w:r>
+    </w:p>
+    <w:p>
+      <w:pPr>
+        <w:rPr>
+          <w:lang w:val="hr-HR"/>
+        </w:rPr>
+      </w:pPr>
+      <w:r>
+        <w:rPr>
+          <w:lang w:val="hr-HR"/>
+        </w:rPr>
+        <w:t xml:space="preserve">University </w:t>
+      </w:r>
+      <w:proofErr w:type="spellStart"/>
+      <w:r>
+        <w:rPr>
+          <w:lang w:val="hr-HR"/>
+        </w:rPr>
+        <w:t>of</w:t>
+      </w:r>
+      <w:proofErr w:type="spellEnd"/>
+      <w:r>
+        <w:rPr>
+          <w:lang w:val="hr-HR"/>
+        </w:rPr>
+        <w:t xml:space="preserve"> </w:t>
+      </w:r>
+      <w:proofErr w:type="spellStart"/>
+      <w:r>
+        <w:rPr>
+          <w:lang w:val="hr-HR"/>
+        </w:rPr>
+        <w:t>Warsaw</w:t>
+      </w:r>
+      <w:proofErr w:type="spellEnd"/>
+      <w:r>
+        <w:rPr>
+          <w:lang w:val="hr-HR"/>
+        </w:rPr>
+        <w:t xml:space="preserve"> (5), </w:t>
+      </w:r>
+      <w:proofErr w:type="spellStart"/>
+      <w:r>
+        <w:rPr>
+          <w:lang w:val="hr-HR"/>
+        </w:rPr>
+        <w:t>rankovi</w:t>
+      </w:r>
+      <w:proofErr w:type="spellEnd"/>
+      <w:r>
+        <w:rPr>
+          <w:lang w:val="hr-HR"/>
+        </w:rPr>
+        <w:t xml:space="preserve">: 123, </w:t>
+      </w:r>
+      <w:r>
+        <w:rPr>
+          <w:lang w:val="hr-HR"/>
+        </w:rPr>
+        <w:t xml:space="preserve">167, 187, </w:t>
+      </w:r>
+    </w:p>
+    <w:p>
+      <w:pPr>
+        <w:rPr>
+          <w:lang w:val="hr-HR"/>
+        </w:rPr>
+      </w:pPr>
+      <w:r>
+        <w:rPr>
+          <w:lang w:val="hr-HR"/>
+        </w:rPr>
+        <w:t xml:space="preserve">University </w:t>
+      </w:r>
+      <w:proofErr w:type="spellStart"/>
+      <w:r>
+        <w:rPr>
+          <w:lang w:val="hr-HR"/>
+        </w:rPr>
+        <w:t>of</w:t>
+      </w:r>
+      <w:proofErr w:type="spellEnd"/>
+      <w:r>
+        <w:rPr>
+          <w:lang w:val="hr-HR"/>
+        </w:rPr>
+        <w:t xml:space="preserve"> Buenos Aires</w:t>
+      </w:r>
+      <w:r>
+        <w:rPr>
+          <w:lang w:val="hr-HR"/>
+        </w:rPr>
+        <w:t xml:space="preserve"> (</w:t>
+      </w:r>
+      <w:r>
+        <w:rPr>
+          <w:lang w:val="hr-HR"/>
+        </w:rPr>
+        <w:t>5</w:t>
+      </w:r>
+      <w:r>
+        <w:rPr>
+          <w:lang w:val="hr-HR"/>
+        </w:rPr>
+        <w:t xml:space="preserve">), </w:t>
+      </w:r>
+      <w:proofErr w:type="spellStart"/>
+      <w:r>
+        <w:rPr>
+          <w:lang w:val="hr-HR"/>
+        </w:rPr>
+        <w:t>rankovi</w:t>
+      </w:r>
+      <w:proofErr w:type="spellEnd"/>
+      <w:r>
+        <w:rPr>
+          <w:lang w:val="hr-HR"/>
+        </w:rPr>
+        <w:t xml:space="preserve">: </w:t>
+      </w:r>
+      <w:r>
+        <w:rPr>
+          <w:lang w:val="hr-HR"/>
+        </w:rPr>
+        <w:t>131</w:t>
+      </w:r>
+      <w:r>
+        <w:rPr>
+          <w:lang w:val="hr-HR"/>
+        </w:rPr>
+        <w:t xml:space="preserve">, </w:t>
+      </w:r>
+      <w:r>
+        <w:rPr>
+          <w:lang w:val="hr-HR"/>
+        </w:rPr>
+        <w:t>150</w:t>
+      </w:r>
+      <w:r>
+        <w:rPr>
+          <w:lang w:val="hr-HR"/>
+        </w:rPr>
+        <w:t xml:space="preserve">, </w:t>
+      </w:r>
+      <w:r>
+        <w:rPr>
+          <w:lang w:val="hr-HR"/>
+        </w:rPr>
+        <w:t>164</w:t>
+      </w:r>
+      <w:r>
+        <w:rPr>
+          <w:lang w:val="hr-HR"/>
+        </w:rPr>
+        <w:t xml:space="preserve">, </w:t>
+      </w:r>
+      <w:r>
+        <w:rPr>
+          <w:lang w:val="hr-HR"/>
+        </w:rPr>
+        <w:t>179</w:t>
+      </w:r>
+      <w:r>
+        <w:rPr>
+          <w:lang w:val="hr-HR"/>
+        </w:rPr>
+        <w:t xml:space="preserve">, </w:t>
+      </w:r>
+      <w:r>
+        <w:rPr>
+          <w:lang w:val="hr-HR"/>
+        </w:rPr>
+        <w:t>195</w:t>
+      </w:r>
+    </w:p>
+    <w:p>
+      <w:pPr>
+        <w:rPr>
+          <w:lang w:val="hr-HR"/>
+        </w:rPr>
+      </w:pPr>
+      <w:r>
+        <w:rPr>
+          <w:lang w:val="hr-HR"/>
+        </w:rPr>
+        <w:t xml:space="preserve">University </w:t>
+      </w:r>
+      <w:proofErr w:type="spellStart"/>
+      <w:r>
+        <w:rPr>
+          <w:lang w:val="hr-HR"/>
+        </w:rPr>
+        <w:t>of</w:t>
+      </w:r>
+      <w:proofErr w:type="spellEnd"/>
+      <w:r>
+        <w:rPr>
+          <w:lang w:val="hr-HR"/>
+        </w:rPr>
+        <w:t xml:space="preserve"> Pretoria</w:t>
+      </w:r>
+      <w:r>
+        <w:rPr>
+          <w:lang w:val="hr-HR"/>
+        </w:rPr>
+        <w:t xml:space="preserve"> (3), </w:t>
+      </w:r>
+      <w:proofErr w:type="spellStart"/>
+      <w:r>
+        <w:rPr>
+          <w:lang w:val="hr-HR"/>
+        </w:rPr>
+        <w:t>rankovi</w:t>
+      </w:r>
+      <w:proofErr w:type="spellEnd"/>
+      <w:r>
+        <w:rPr>
+          <w:lang w:val="hr-HR"/>
+        </w:rPr>
+        <w:t xml:space="preserve">: 132, </w:t>
+      </w:r>
+    </w:p>
+    <w:p>
+      <w:pPr>
+        <w:rPr>
+          <w:lang w:val="hr-HR"/>
+        </w:rPr>
+      </w:pPr>
+      <w:r>
+        <w:rPr>
+          <w:lang w:val="hr-HR"/>
+        </w:rPr>
+        <w:t xml:space="preserve">University </w:t>
+      </w:r>
+      <w:proofErr w:type="spellStart"/>
+      <w:r>
+        <w:rPr>
+          <w:lang w:val="hr-HR"/>
+        </w:rPr>
+        <w:t>of</w:t>
+      </w:r>
+      <w:proofErr w:type="spellEnd"/>
+      <w:r>
+        <w:rPr>
+          <w:lang w:val="hr-HR"/>
+        </w:rPr>
+        <w:t xml:space="preserve"> </w:t>
+      </w:r>
+      <w:proofErr w:type="spellStart"/>
+      <w:r>
+        <w:rPr>
+          <w:lang w:val="hr-HR"/>
+        </w:rPr>
+        <w:t>Malaya</w:t>
+      </w:r>
+      <w:proofErr w:type="spellEnd"/>
+      <w:r>
+        <w:rPr>
+          <w:lang w:val="hr-HR"/>
+        </w:rPr>
+        <w:t xml:space="preserve"> (3), </w:t>
+      </w:r>
+      <w:proofErr w:type="spellStart"/>
+      <w:r>
+        <w:rPr>
+          <w:lang w:val="hr-HR"/>
+        </w:rPr>
+        <w:t>rankovi</w:t>
+      </w:r>
+      <w:proofErr w:type="spellEnd"/>
+      <w:r>
+        <w:rPr>
+          <w:lang w:val="hr-HR"/>
+        </w:rPr>
+        <w:t xml:space="preserve">: 133, </w:t>
+      </w:r>
+    </w:p>
+    <w:p>
+      <w:pPr>
+        <w:rPr>
+          <w:lang w:val="hr-HR"/>
+        </w:rPr>
+      </w:pPr>
+      <w:r>
+        <w:rPr>
+          <w:lang w:val="hr-HR"/>
+        </w:rPr>
+        <w:t xml:space="preserve">University </w:t>
+      </w:r>
+      <w:proofErr w:type="spellStart"/>
+      <w:r>
+        <w:rPr>
+          <w:lang w:val="hr-HR"/>
+        </w:rPr>
+        <w:t>of</w:t>
+      </w:r>
+      <w:proofErr w:type="spellEnd"/>
+      <w:r>
+        <w:rPr>
+          <w:lang w:val="hr-HR"/>
+        </w:rPr>
+        <w:t xml:space="preserve"> </w:t>
+      </w:r>
+      <w:proofErr w:type="spellStart"/>
+      <w:r>
+        <w:rPr>
+          <w:lang w:val="hr-HR"/>
+        </w:rPr>
+        <w:t>Tartu</w:t>
+      </w:r>
+      <w:proofErr w:type="spellEnd"/>
+      <w:r>
+        <w:rPr>
+          <w:lang w:val="hr-HR"/>
+        </w:rPr>
+        <w:t xml:space="preserve"> (3), </w:t>
+      </w:r>
+      <w:proofErr w:type="spellStart"/>
+      <w:r>
+        <w:rPr>
+          <w:lang w:val="hr-HR"/>
+        </w:rPr>
+        <w:t>rankovi</w:t>
+      </w:r>
+      <w:proofErr w:type="spellEnd"/>
+      <w:r>
+        <w:rPr>
+          <w:lang w:val="hr-HR"/>
+        </w:rPr>
+        <w:t xml:space="preserve">: 134, </w:t>
+      </w:r>
+    </w:p>
+    <w:p>
+      <w:pPr>
+        <w:rPr>
+          <w:lang w:val="hr-HR"/>
+        </w:rPr>
+      </w:pPr>
+      <w:proofErr w:type="spellStart"/>
+      <w:r>
+        <w:rPr>
+          <w:lang w:val="hr-HR"/>
+        </w:rPr>
+        <w:t>KoĂ</w:t>
+      </w:r>
+      <w:proofErr w:type="spellEnd"/>
+      <w:r>
+        <w:rPr>
+          <w:lang w:val="hr-HR"/>
+        </w:rPr>
+        <w:t>§ University</w:t>
+      </w:r>
+      <w:r>
+        <w:rPr>
+          <w:lang w:val="hr-HR"/>
+        </w:rPr>
+        <w:t xml:space="preserve"> (5), </w:t>
+      </w:r>
+      <w:proofErr w:type="spellStart"/>
+      <w:r>
+        <w:rPr>
+          <w:lang w:val="hr-HR"/>
+        </w:rPr>
+        <w:t>rankovi</w:t>
+      </w:r>
+      <w:proofErr w:type="spellEnd"/>
+      <w:r>
+        <w:rPr>
+          <w:lang w:val="hr-HR"/>
+        </w:rPr>
+        <w:t>: 148, 168, 189</w:t>
+      </w:r>
+      <w:r>
+        <w:rPr>
+          <w:lang w:val="hr-HR"/>
+        </w:rPr>
+        <w:t xml:space="preserve">, 224, </w:t>
+      </w:r>
+    </w:p>
+    <w:p>
+      <w:pPr>
+        <w:rPr>
+          <w:lang w:val="hr-HR"/>
+        </w:rPr>
+      </w:pPr>
+      <w:r>
+        <w:rPr>
+          <w:lang w:val="hr-HR"/>
+        </w:rPr>
+        <w:t>Charles University</w:t>
+      </w:r>
+      <w:r>
+        <w:rPr>
+          <w:lang w:val="hr-HR"/>
+        </w:rPr>
+        <w:t xml:space="preserve"> (3), </w:t>
+      </w:r>
+      <w:proofErr w:type="spellStart"/>
+      <w:r>
+        <w:rPr>
+          <w:lang w:val="hr-HR"/>
+        </w:rPr>
+        <w:t>rankovi</w:t>
+      </w:r>
+      <w:proofErr w:type="spellEnd"/>
+      <w:r>
+        <w:rPr>
+          <w:lang w:val="hr-HR"/>
+        </w:rPr>
+        <w:t xml:space="preserve">: 151, </w:t>
+      </w:r>
+    </w:p>
+    <w:p>
+      <w:pPr>
+        <w:rPr>
+          <w:lang w:val="hr-HR"/>
+        </w:rPr>
+      </w:pPr>
+      <w:proofErr w:type="spellStart"/>
+      <w:r>
+        <w:rPr>
+          <w:lang w:val="hr-HR"/>
+        </w:rPr>
+        <w:t>EĂ¶tvĂ¶s</w:t>
+      </w:r>
+      <w:proofErr w:type="spellEnd"/>
+      <w:r>
+        <w:rPr>
+          <w:lang w:val="hr-HR"/>
+        </w:rPr>
+        <w:t xml:space="preserve"> </w:t>
+      </w:r>
+      <w:proofErr w:type="spellStart"/>
+      <w:r>
+        <w:rPr>
+          <w:lang w:val="hr-HR"/>
+        </w:rPr>
+        <w:t>LorĂˇnd</w:t>
+      </w:r>
+      <w:proofErr w:type="spellEnd"/>
+      <w:r>
+        <w:rPr>
+          <w:lang w:val="hr-HR"/>
+        </w:rPr>
+        <w:t xml:space="preserve"> University</w:t>
+      </w:r>
+      <w:r>
+        <w:rPr>
+          <w:lang w:val="hr-HR"/>
+        </w:rPr>
+        <w:t xml:space="preserve"> (5), </w:t>
+      </w:r>
+      <w:proofErr w:type="spellStart"/>
+      <w:r>
+        <w:rPr>
+          <w:lang w:val="hr-HR"/>
+        </w:rPr>
+        <w:t>rankovi</w:t>
+      </w:r>
+      <w:proofErr w:type="spellEnd"/>
+      <w:r>
+        <w:rPr>
+          <w:lang w:val="hr-HR"/>
+        </w:rPr>
+        <w:t xml:space="preserve">: 153, 171, 186, </w:t>
+      </w:r>
+      <w:r>
+        <w:rPr>
+          <w:lang w:val="hr-HR"/>
+        </w:rPr>
+        <w:t>225</w:t>
+      </w:r>
+    </w:p>
+    <w:p>
+      <w:pPr>
+        <w:rPr>
+          <w:lang w:val="hr-HR"/>
+        </w:rPr>
+      </w:pPr>
+      <w:r>
+        <w:rPr>
+          <w:lang w:val="hr-HR"/>
+        </w:rPr>
+        <w:t xml:space="preserve">National </w:t>
+      </w:r>
+      <w:proofErr w:type="spellStart"/>
+      <w:r>
+        <w:rPr>
+          <w:lang w:val="hr-HR"/>
+        </w:rPr>
+        <w:t>and</w:t>
+      </w:r>
+      <w:proofErr w:type="spellEnd"/>
+      <w:r>
+        <w:rPr>
+          <w:lang w:val="hr-HR"/>
+        </w:rPr>
+        <w:t xml:space="preserve"> </w:t>
+      </w:r>
+      <w:proofErr w:type="spellStart"/>
+      <w:r>
+        <w:rPr>
+          <w:lang w:val="hr-HR"/>
+        </w:rPr>
+        <w:t>Kapodistrian</w:t>
+      </w:r>
+      <w:proofErr w:type="spellEnd"/>
+      <w:r>
+        <w:rPr>
+          <w:lang w:val="hr-HR"/>
+        </w:rPr>
+        <w:t xml:space="preserve"> University </w:t>
+      </w:r>
+      <w:proofErr w:type="spellStart"/>
+      <w:r>
+        <w:rPr>
+          <w:lang w:val="hr-HR"/>
+        </w:rPr>
+        <w:t>of</w:t>
+      </w:r>
+      <w:proofErr w:type="spellEnd"/>
+      <w:r>
+        <w:rPr>
+          <w:lang w:val="hr-HR"/>
+        </w:rPr>
+        <w:t xml:space="preserve"> </w:t>
+      </w:r>
+      <w:proofErr w:type="spellStart"/>
+      <w:r>
+        <w:rPr>
+          <w:lang w:val="hr-HR"/>
+        </w:rPr>
+        <w:t>Athens</w:t>
+      </w:r>
+      <w:proofErr w:type="spellEnd"/>
+      <w:r>
+        <w:rPr>
+          <w:lang w:val="hr-HR"/>
+        </w:rPr>
+        <w:t xml:space="preserve"> (3), </w:t>
+      </w:r>
+      <w:proofErr w:type="spellStart"/>
+      <w:r>
+        <w:rPr>
+          <w:lang w:val="hr-HR"/>
+        </w:rPr>
+        <w:t>rankovi</w:t>
+      </w:r>
+      <w:proofErr w:type="spellEnd"/>
+      <w:r>
+        <w:rPr>
+          <w:lang w:val="hr-HR"/>
+        </w:rPr>
+        <w:t xml:space="preserve">: 154, </w:t>
+      </w:r>
+    </w:p>
+    <w:p>
+      <w:pPr>
+        <w:rPr>
+          <w:lang w:val="hr-HR"/>
+        </w:rPr>
+      </w:pPr>
+      <w:proofErr w:type="spellStart"/>
+      <w:r>
+        <w:rPr>
+          <w:lang w:val="hr-HR"/>
+        </w:rPr>
+        <w:t>Hebrew</w:t>
+      </w:r>
+      <w:proofErr w:type="spellEnd"/>
+      <w:r>
+        <w:rPr>
+          <w:lang w:val="hr-HR"/>
+        </w:rPr>
+        <w:t xml:space="preserve"> University </w:t>
+      </w:r>
+      <w:proofErr w:type="spellStart"/>
+      <w:r>
+        <w:rPr>
+          <w:lang w:val="hr-HR"/>
+        </w:rPr>
+        <w:t>of</w:t>
+      </w:r>
+      <w:proofErr w:type="spellEnd"/>
+      <w:r>
+        <w:rPr>
+          <w:lang w:val="hr-HR"/>
+        </w:rPr>
+        <w:t xml:space="preserve"> </w:t>
+      </w:r>
+      <w:proofErr w:type="spellStart"/>
+      <w:r>
+        <w:rPr>
+          <w:lang w:val="hr-HR"/>
+        </w:rPr>
+        <w:t>Jerusalem</w:t>
+      </w:r>
+      <w:proofErr w:type="spellEnd"/>
+      <w:r>
+        <w:rPr>
+          <w:lang w:val="hr-HR"/>
+        </w:rPr>
+        <w:t xml:space="preserve"> (3), </w:t>
+      </w:r>
+      <w:proofErr w:type="spellStart"/>
+      <w:r>
+        <w:rPr>
+          <w:lang w:val="hr-HR"/>
+        </w:rPr>
+        <w:t>rankovi</w:t>
+      </w:r>
+      <w:proofErr w:type="spellEnd"/>
+      <w:r>
+        <w:rPr>
+          <w:lang w:val="hr-HR"/>
+        </w:rPr>
+        <w:t xml:space="preserve">: 155, </w:t>
+      </w:r>
+    </w:p>
+    <w:p>
+      <w:pPr>
+        <w:rPr>
+          <w:lang w:val="hr-HR"/>
+        </w:rPr>
+      </w:pPr>
+      <w:proofErr w:type="spellStart"/>
+      <w:r>
+        <w:rPr>
+          <w:lang w:val="hr-HR"/>
+        </w:rPr>
+        <w:t>Chulalongkorn</w:t>
+      </w:r>
+      <w:proofErr w:type="spellEnd"/>
+      <w:r>
+        <w:rPr>
+          <w:lang w:val="hr-HR"/>
+        </w:rPr>
+        <w:t xml:space="preserve"> University</w:t>
+      </w:r>
+      <w:r>
+        <w:rPr>
+          <w:lang w:val="hr-HR"/>
+        </w:rPr>
+        <w:t xml:space="preserve"> (3), </w:t>
+      </w:r>
+      <w:proofErr w:type="spellStart"/>
+      <w:r>
+        <w:rPr>
+          <w:lang w:val="hr-HR"/>
+        </w:rPr>
+        <w:t>rankovi</w:t>
+      </w:r>
+      <w:proofErr w:type="spellEnd"/>
+      <w:r>
+        <w:rPr>
+          <w:lang w:val="hr-HR"/>
+        </w:rPr>
+        <w:t xml:space="preserve">: 172, </w:t>
+      </w:r>
+    </w:p>
+    <w:p>
+      <w:pPr>
+        <w:rPr>
+          <w:lang w:val="hr-HR"/>
+        </w:rPr>
+      </w:pPr>
+      <w:r>
+        <w:rPr>
+          <w:lang w:val="hr-HR"/>
+        </w:rPr>
+        <w:t>Masaryk University</w:t>
+      </w:r>
+      <w:r>
+        <w:rPr>
+          <w:lang w:val="hr-HR"/>
+        </w:rPr>
+        <w:t xml:space="preserve"> (3), </w:t>
+      </w:r>
+      <w:proofErr w:type="spellStart"/>
+      <w:r>
+        <w:rPr>
+          <w:lang w:val="hr-HR"/>
+        </w:rPr>
+        <w:t>rankovi</w:t>
+      </w:r>
+      <w:proofErr w:type="spellEnd"/>
+      <w:r>
+        <w:rPr>
+          <w:lang w:val="hr-HR"/>
+        </w:rPr>
+        <w:t xml:space="preserve">: 203, </w:t>
+      </w:r>
+      <w:r>
+        <w:rPr>
+          <w:lang w:val="hr-HR"/>
+        </w:rPr>
+        <w:t>221</w:t>
+      </w:r>
+    </w:p>
+    <w:p>
+      <w:pPr>
+        <w:rPr>
+          <w:lang w:val="hr-HR"/>
+        </w:rPr>
+      </w:pPr>
+      <w:proofErr w:type="spellStart"/>
+      <w:r>
+        <w:rPr>
+          <w:lang w:val="hr-HR"/>
+        </w:rPr>
+        <w:t>Federal</w:t>
+      </w:r>
+      <w:proofErr w:type="spellEnd"/>
+      <w:r>
+        <w:rPr>
+          <w:lang w:val="hr-HR"/>
+        </w:rPr>
+        <w:t xml:space="preserve"> University </w:t>
+      </w:r>
+      <w:proofErr w:type="spellStart"/>
+      <w:r>
+        <w:rPr>
+          <w:lang w:val="hr-HR"/>
+        </w:rPr>
+        <w:t>of</w:t>
+      </w:r>
+      <w:proofErr w:type="spellEnd"/>
+      <w:r>
+        <w:rPr>
+          <w:lang w:val="hr-HR"/>
+        </w:rPr>
+        <w:t xml:space="preserve"> Minas </w:t>
+      </w:r>
+      <w:proofErr w:type="spellStart"/>
+      <w:r>
+        <w:rPr>
+          <w:lang w:val="hr-HR"/>
+        </w:rPr>
+        <w:t>Gerais</w:t>
+      </w:r>
+      <w:proofErr w:type="spellEnd"/>
+      <w:r>
+        <w:rPr>
+          <w:lang w:val="hr-HR"/>
+        </w:rPr>
+        <w:t xml:space="preserve"> (3), </w:t>
+      </w:r>
+      <w:proofErr w:type="spellStart"/>
+      <w:r>
+        <w:rPr>
+          <w:lang w:val="hr-HR"/>
+        </w:rPr>
+        <w:t>rankovi</w:t>
+      </w:r>
+      <w:proofErr w:type="spellEnd"/>
+      <w:r>
+        <w:rPr>
+          <w:lang w:val="hr-HR"/>
+        </w:rPr>
+        <w:t xml:space="preserve">: 208, </w:t>
+      </w:r>
+      <w:r>
+        <w:rPr>
+          <w:lang w:val="hr-HR"/>
+        </w:rPr>
+        <w:t>306, 617</w:t>
+      </w:r>
+    </w:p>
+    <w:p>
+      <w:pPr>
+        <w:rPr>
+          <w:lang w:val="hr-HR"/>
+        </w:rPr>
+      </w:pPr>
+      <w:r>
+        <w:rPr>
+          <w:lang w:val="hr-HR"/>
+        </w:rPr>
+        <w:t xml:space="preserve">University </w:t>
+      </w:r>
+      <w:proofErr w:type="spellStart"/>
+      <w:r>
+        <w:rPr>
+          <w:lang w:val="hr-HR"/>
+        </w:rPr>
+        <w:t>of</w:t>
+      </w:r>
+      <w:proofErr w:type="spellEnd"/>
+      <w:r>
+        <w:rPr>
+          <w:lang w:val="hr-HR"/>
+        </w:rPr>
+        <w:t xml:space="preserve"> Miami (3), </w:t>
+      </w:r>
+      <w:proofErr w:type="spellStart"/>
+      <w:r>
+        <w:rPr>
+          <w:lang w:val="hr-HR"/>
+        </w:rPr>
+        <w:t>rankovi</w:t>
+      </w:r>
+      <w:proofErr w:type="spellEnd"/>
+      <w:r>
+        <w:rPr>
+          <w:lang w:val="hr-HR"/>
+        </w:rPr>
+        <w:t>: 247,</w:t>
+      </w:r>
+    </w:p>
+    <w:p>
+      <w:pPr>
+        <w:rPr>
+          <w:lang w:val="hr-HR"/>
+        </w:rPr>
+      </w:pPr>
+      <w:r>
+        <w:rPr>
+          <w:lang w:val="hr-HR"/>
+        </w:rPr>
+        <w:t xml:space="preserve">University </w:t>
+      </w:r>
+      <w:proofErr w:type="spellStart"/>
+      <w:r>
+        <w:rPr>
+          <w:lang w:val="hr-HR"/>
+        </w:rPr>
+        <w:t>of</w:t>
+      </w:r>
+      <w:proofErr w:type="spellEnd"/>
+      <w:r>
+        <w:rPr>
+          <w:lang w:val="hr-HR"/>
+        </w:rPr>
+        <w:t xml:space="preserve"> </w:t>
+      </w:r>
+      <w:proofErr w:type="spellStart"/>
+      <w:r>
+        <w:rPr>
+          <w:lang w:val="hr-HR"/>
+        </w:rPr>
+        <w:t>Delaware</w:t>
+      </w:r>
+      <w:proofErr w:type="spellEnd"/>
+      <w:r>
+        <w:rPr>
+          <w:lang w:val="hr-HR"/>
+        </w:rPr>
+        <w:t xml:space="preserve"> (3), </w:t>
+      </w:r>
+      <w:proofErr w:type="spellStart"/>
+      <w:r>
+        <w:rPr>
+          <w:lang w:val="hr-HR"/>
+        </w:rPr>
+        <w:t>rankovi</w:t>
+      </w:r>
+      <w:proofErr w:type="spellEnd"/>
+      <w:r>
+        <w:rPr>
+          <w:lang w:val="hr-HR"/>
+        </w:rPr>
+        <w:t xml:space="preserve">:  </w:t>
+      </w:r>
     </w:p>
     <w:sectPr>
       <w:pgSz w:w="12240" w:h="15840"/>
@@ -2898,6 +4555,7 @@
   <w:style w:type="character" w:default="1" w:styleId="Zadanifontodlomka">
     <w:name w:val="Default Paragraph Font"/>
     <w:uiPriority w:val="1"/>
+    <w:semiHidden/>
     <w:unhideWhenUsed/>
   </w:style>
   <w:style w:type="table" w:default="1" w:styleId="Obinatablica">

</xml_diff>